<commit_message>
Inserida conclusao da documentacao
</commit_message>
<xml_diff>
--- a/SevenBeauty_Main/Docs/TCC.docx
+++ b/SevenBeauty_Main/Docs/TCC.docx
@@ -4,25 +4,17 @@
   <w:body>
     <w:p>
       <w:pPr>
-        <w:pStyle w:val="Ttulo"/>
-        <w:rPr>
-          <w:lang w:val="pt-BR"/>
-        </w:rPr>
-      </w:pPr>
-      <w:r>
-        <w:rPr>
-          <w:lang w:val="pt-BR"/>
-        </w:rPr>
-        <w:t xml:space="preserve">Software para gerenciamento de salão de beleza - 7 </w:t>
-      </w:r>
-      <w:proofErr w:type="spellStart"/>
-      <w:r>
-        <w:rPr>
-          <w:lang w:val="pt-BR"/>
-        </w:rPr>
-        <w:t>Beauty</w:t>
-      </w:r>
-      <w:proofErr w:type="spellEnd"/>
+        <w:pStyle w:val="Title"/>
+        <w:rPr>
+          <w:lang w:val="pt-BR"/>
+        </w:rPr>
+      </w:pPr>
+      <w:r>
+        <w:rPr>
+          <w:lang w:val="pt-BR"/>
+        </w:rPr>
+        <w:t>Software para gerenciamento de salão de beleza - 7 Beauty</w:t>
+      </w:r>
     </w:p>
     <w:p>
       <w:pPr>
@@ -50,49 +42,7 @@
         <w:rPr>
           <w:rStyle w:val="AddressChar"/>
         </w:rPr>
-        <w:t xml:space="preserve">Centro Universitário Ritter dos Reis – </w:t>
-      </w:r>
-      <w:proofErr w:type="spellStart"/>
-      <w:r>
-        <w:rPr>
-          <w:rStyle w:val="AddressChar"/>
-        </w:rPr>
-        <w:t>Laureate</w:t>
-      </w:r>
-      <w:proofErr w:type="spellEnd"/>
-      <w:r>
-        <w:rPr>
-          <w:rStyle w:val="AddressChar"/>
-        </w:rPr>
-        <w:t xml:space="preserve"> </w:t>
-      </w:r>
-      <w:proofErr w:type="spellStart"/>
-      <w:r>
-        <w:rPr>
-          <w:rStyle w:val="AddressChar"/>
-        </w:rPr>
-        <w:t>International</w:t>
-      </w:r>
-      <w:proofErr w:type="spellEnd"/>
-      <w:r>
-        <w:rPr>
-          <w:rStyle w:val="AddressChar"/>
-        </w:rPr>
-        <w:t xml:space="preserve"> </w:t>
-      </w:r>
-      <w:proofErr w:type="spellStart"/>
-      <w:r>
-        <w:rPr>
-          <w:rStyle w:val="AddressChar"/>
-        </w:rPr>
-        <w:t>Universities</w:t>
-      </w:r>
-      <w:proofErr w:type="spellEnd"/>
-      <w:r>
-        <w:rPr>
-          <w:rStyle w:val="AddressChar"/>
-        </w:rPr>
-        <w:t xml:space="preserve"> </w:t>
+        <w:t xml:space="preserve">Centro Universitário Ritter dos Reis – Laureate International Universities </w:t>
       </w:r>
     </w:p>
     <w:p>
@@ -165,20 +115,12 @@
         <w:t>Resumo.</w:t>
       </w:r>
       <w:r>
-        <w:t xml:space="preserve"> Este artigo tem a intenção de documentar o projeto do software “7 </w:t>
-      </w:r>
-      <w:proofErr w:type="spellStart"/>
-      <w:r>
-        <w:t>Beauty</w:t>
-      </w:r>
-      <w:proofErr w:type="spellEnd"/>
-      <w:r>
-        <w:t>” que será desenvolvido usando linguagem PHP, e destina-se inicialmente a salões de beleza, mas que futuramente poderá ser adaptado para atender outros nichos, na área de produtos e serviços. Tem como objetivo auxiliar os microempreendedores a gerir melhor o seu negócio, mantendo o controle através da automatização e melhor visualização de itens como atendimentos, estoque e fluxo de caixa.</w:t>
-      </w:r>
-    </w:p>
-    <w:p>
-      <w:pPr>
-        <w:pStyle w:val="Ttulo1"/>
+        <w:t xml:space="preserve"> Este artigo tem a intenção de documentar o projeto do software “7 Beauty” que será desenvolvido usando linguagem PHP, e destina-se inicialmente a salões de beleza, mas que futuramente poderá ser adaptado para atender outros nichos, na área de produtos e serviços. Tem como objetivo auxiliar os microempreendedores a gerir melhor o seu negócio, mantendo o controle através da automatização e melhor visualização de itens como atendimentos, estoque e fluxo de caixa.</w:t>
+      </w:r>
+    </w:p>
+    <w:p>
+      <w:pPr>
+        <w:pStyle w:val="Heading1"/>
         <w:rPr>
           <w:lang w:val="pt-BR"/>
         </w:rPr>
@@ -256,7 +198,7 @@
     </w:p>
     <w:p>
       <w:pPr>
-        <w:pStyle w:val="Ttulo1"/>
+        <w:pStyle w:val="Heading1"/>
         <w:rPr>
           <w:lang w:val="pt-BR"/>
         </w:rPr>
@@ -290,7 +232,7 @@
     </w:p>
     <w:p>
       <w:pPr>
-        <w:pStyle w:val="Ttulo1"/>
+        <w:pStyle w:val="Heading1"/>
         <w:rPr>
           <w:lang w:val="pt-BR"/>
         </w:rPr>
@@ -314,7 +256,6 @@
         </w:rPr>
         <w:t xml:space="preserve">A principal motivação para a escolha do tema deste Trabalho de Conclusão é o fato de os controles do salão serem realizados de forma manual, quando feitos, e foi vista uma possibilidade de construção de um software para controle de atividades, recursos e atendimentos e sobretudo poderia ser personalizado com </w:t>
       </w:r>
-      <w:proofErr w:type="spellStart"/>
       <w:r>
         <w:rPr>
           <w:i/>
@@ -323,7 +264,6 @@
         </w:rPr>
         <w:t>features</w:t>
       </w:r>
-      <w:proofErr w:type="spellEnd"/>
       <w:r>
         <w:rPr>
           <w:lang w:val="pt-BR"/>
@@ -353,7 +293,7 @@
     </w:p>
     <w:p>
       <w:pPr>
-        <w:pStyle w:val="Ttulo1"/>
+        <w:pStyle w:val="Heading1"/>
         <w:rPr>
           <w:lang w:val="pt-BR"/>
         </w:rPr>
@@ -383,18 +323,8 @@
           <w:iCs/>
           <w:lang w:val="pt-BR"/>
         </w:rPr>
-        <w:t xml:space="preserve">7 </w:t>
-      </w:r>
-      <w:proofErr w:type="spellStart"/>
-      <w:r>
-        <w:rPr>
-          <w:i/>
-          <w:iCs/>
-          <w:lang w:val="pt-BR"/>
-        </w:rPr>
-        <w:t>Beauty</w:t>
-      </w:r>
-      <w:proofErr w:type="spellEnd"/>
+        <w:t>7 Beauty</w:t>
+      </w:r>
       <w:r>
         <w:rPr>
           <w:lang w:val="pt-BR"/>
@@ -416,21 +346,7 @@
         <w:rPr>
           <w:lang w:val="pt-BR"/>
         </w:rPr>
-        <w:t xml:space="preserve"> Salão </w:t>
-      </w:r>
-      <w:proofErr w:type="spellStart"/>
-      <w:r>
-        <w:rPr>
-          <w:lang w:val="pt-BR"/>
-        </w:rPr>
-        <w:t>Vip</w:t>
-      </w:r>
-      <w:proofErr w:type="spellEnd"/>
-      <w:r>
-        <w:rPr>
-          <w:lang w:val="pt-BR"/>
-        </w:rPr>
-        <w:t xml:space="preserve"> – Sistema bem completo, gratuito apenas para experimentar.</w:t>
+        <w:t xml:space="preserve"> Salão Vip – Sistema bem completo, gratuito apenas para experimentar.</w:t>
       </w:r>
     </w:p>
     <w:p>
@@ -447,21 +363,7 @@
         <w:rPr>
           <w:lang w:val="pt-BR"/>
         </w:rPr>
-        <w:t xml:space="preserve"> </w:t>
-      </w:r>
-      <w:proofErr w:type="spellStart"/>
-      <w:r>
-        <w:rPr>
-          <w:lang w:val="pt-BR"/>
-        </w:rPr>
-        <w:t>Trinks</w:t>
-      </w:r>
-      <w:proofErr w:type="spellEnd"/>
-      <w:r>
-        <w:rPr>
-          <w:lang w:val="pt-BR"/>
-        </w:rPr>
-        <w:t xml:space="preserve"> – Sistema também bem completo, com várias funcionalidades como marketing do salão. Gratuito para experimentar por 10 dias.</w:t>
+        <w:t xml:space="preserve"> Trinks – Sistema também bem completo, com várias funcionalidades como marketing do salão. Gratuito para experimentar por 10 dias.</w:t>
       </w:r>
     </w:p>
     <w:p>
@@ -512,33 +414,19 @@
         <w:rPr>
           <w:lang w:val="pt-BR"/>
         </w:rPr>
-        <w:t xml:space="preserve">Os diferenciais do 7 </w:t>
-      </w:r>
-      <w:proofErr w:type="spellStart"/>
-      <w:r>
-        <w:rPr>
-          <w:lang w:val="pt-BR"/>
-        </w:rPr>
-        <w:t>Beauty</w:t>
-      </w:r>
-      <w:proofErr w:type="spellEnd"/>
-      <w:r>
-        <w:rPr>
-          <w:lang w:val="pt-BR"/>
-        </w:rPr>
-        <w:t xml:space="preserve"> estão no fato de ele ser customizado de acordo com as necessidades da cliente e que devido ao seu modo de construção, pode ser administrado pelo cliente no que diz respeito à hospedagem e questões de privacidade. O que traz mais segurança ao consumidor do software pois os dados estão sob seu domínio.</w:t>
-      </w:r>
-    </w:p>
-    <w:p>
-      <w:pPr>
-        <w:rPr>
-          <w:lang w:val="pt-BR"/>
-        </w:rPr>
-      </w:pPr>
-    </w:p>
-    <w:p>
-      <w:pPr>
-        <w:pStyle w:val="Ttulo1"/>
+        <w:t>Os diferenciais do 7 Beauty estão no fato de ele ser customizado de acordo com as necessidades da cliente e que devido ao seu modo de construção, pode ser administrado pelo cliente no que diz respeito à hospedagem e questões de privacidade. O que traz mais segurança ao consumidor do software pois os dados estão sob seu domínio.</w:t>
+      </w:r>
+    </w:p>
+    <w:p>
+      <w:pPr>
+        <w:rPr>
+          <w:lang w:val="pt-BR"/>
+        </w:rPr>
+      </w:pPr>
+    </w:p>
+    <w:p>
+      <w:pPr>
+        <w:pStyle w:val="Heading1"/>
         <w:rPr>
           <w:lang w:val="pt-BR"/>
         </w:rPr>
@@ -636,7 +524,7 @@
     </w:p>
     <w:p>
       <w:pPr>
-        <w:pStyle w:val="Ttulo2"/>
+        <w:pStyle w:val="Heading2"/>
         <w:rPr>
           <w:lang w:val="pt-BR"/>
         </w:rPr>
@@ -650,7 +538,7 @@
     </w:p>
     <w:p>
       <w:pPr>
-        <w:pStyle w:val="Legenda"/>
+        <w:pStyle w:val="Caption"/>
         <w:rPr>
           <w:lang w:val="pt-BR"/>
         </w:rPr>
@@ -1210,27 +1098,7 @@
                 <w:szCs w:val="22"/>
                 <w:lang w:val="pt-BR"/>
               </w:rPr>
-              <w:t xml:space="preserve">Permitir a manutenção de todos os serviços prestados, com seus respectivos preços, nome, tipo (cabeleireiro, manicure e depilação), subtipos (corte, química, tintura, mechas, Hidratação, Cauterização, Progressiva, Selagem, Reconstrução, </w:t>
-            </w:r>
-            <w:proofErr w:type="gramStart"/>
-            <w:r>
-              <w:rPr>
-                <w:rFonts w:eastAsia="Calibri"/>
-                <w:sz w:val="22"/>
-                <w:szCs w:val="22"/>
-                <w:lang w:val="pt-BR"/>
-              </w:rPr>
-              <w:t>etc...</w:t>
-            </w:r>
-            <w:proofErr w:type="gramEnd"/>
-            <w:r>
-              <w:rPr>
-                <w:rFonts w:eastAsia="Calibri"/>
-                <w:sz w:val="22"/>
-                <w:szCs w:val="22"/>
-                <w:lang w:val="pt-BR"/>
-              </w:rPr>
-              <w:t>).</w:t>
+              <w:t>Permitir a manutenção de todos os serviços prestados, com seus respectivos preços, nome, tipo (cabeleireiro, manicure e depilação), subtipos (corte, química, tintura, mechas, Hidratação, Cauterização, Progressiva, Selagem, Reconstrução, etc...).</w:t>
             </w:r>
           </w:p>
         </w:tc>
@@ -2640,27 +2508,7 @@
                 <w:szCs w:val="22"/>
                 <w:lang w:val="pt-BR"/>
               </w:rPr>
-              <w:t xml:space="preserve">Permitir o controle dos atendimentos, com informações sobre quais foram os serviços prestados, o preço de cada um, hora do atendimento, desconto, valor pago, custo para o salão, </w:t>
-            </w:r>
-            <w:proofErr w:type="gramStart"/>
-            <w:r>
-              <w:rPr>
-                <w:rFonts w:eastAsia="Calibri"/>
-                <w:sz w:val="22"/>
-                <w:szCs w:val="22"/>
-                <w:lang w:val="pt-BR"/>
-              </w:rPr>
-              <w:t>etc...</w:t>
-            </w:r>
-            <w:proofErr w:type="gramEnd"/>
-            <w:r>
-              <w:rPr>
-                <w:rFonts w:eastAsia="Calibri"/>
-                <w:sz w:val="22"/>
-                <w:szCs w:val="22"/>
-                <w:lang w:val="pt-BR"/>
-              </w:rPr>
-              <w:t xml:space="preserve"> </w:t>
+              <w:t xml:space="preserve">Permitir o controle dos atendimentos, com informações sobre quais foram os serviços prestados, o preço de cada um, hora do atendimento, desconto, valor pago, custo para o salão, etc... </w:t>
             </w:r>
           </w:p>
         </w:tc>
@@ -2792,19 +2640,8 @@
                 <w:szCs w:val="22"/>
                 <w:lang w:val="pt-BR"/>
               </w:rPr>
-              <w:t xml:space="preserve">Informações do produto: Separados por tipos (tintas com detalhe de numeração e nome da cor), nome, quantidade (Litros, mililitros, gramas), código de barras (obrigatório, para inserção de produto), estoque mínimo, </w:t>
-            </w:r>
-            <w:proofErr w:type="gramStart"/>
-            <w:r>
-              <w:rPr>
-                <w:rFonts w:eastAsia="Calibri"/>
-                <w:sz w:val="22"/>
-                <w:szCs w:val="22"/>
-                <w:lang w:val="pt-BR"/>
-              </w:rPr>
-              <w:t>etc...</w:t>
-            </w:r>
-            <w:proofErr w:type="gramEnd"/>
+              <w:t>Informações do produto: Separados por tipos (tintas com detalhe de numeração e nome da cor), nome, quantidade (Litros, mililitros, gramas), código de barras (obrigatório, para inserção de produto), estoque mínimo, etc...</w:t>
+            </w:r>
           </w:p>
           <w:p>
             <w:pPr>
@@ -2843,47 +2680,7 @@
                 <w:szCs w:val="22"/>
                 <w:lang w:val="pt-BR"/>
               </w:rPr>
-              <w:t xml:space="preserve">O estoque deve gerar um alerta quando estiver </w:t>
-            </w:r>
-            <w:proofErr w:type="spellStart"/>
-            <w:r>
-              <w:rPr>
-                <w:rFonts w:eastAsia="Calibri"/>
-                <w:sz w:val="22"/>
-                <w:szCs w:val="22"/>
-                <w:lang w:val="pt-BR"/>
-              </w:rPr>
-              <w:t>menos</w:t>
-            </w:r>
-            <w:proofErr w:type="spellEnd"/>
-            <w:r>
-              <w:rPr>
-                <w:rFonts w:eastAsia="Calibri"/>
-                <w:sz w:val="22"/>
-                <w:szCs w:val="22"/>
-                <w:lang w:val="pt-BR"/>
-              </w:rPr>
-              <w:t xml:space="preserve"> ou igual </w:t>
-            </w:r>
-            <w:proofErr w:type="spellStart"/>
-            <w:r>
-              <w:rPr>
-                <w:rFonts w:eastAsia="Calibri"/>
-                <w:sz w:val="22"/>
-                <w:szCs w:val="22"/>
-                <w:lang w:val="pt-BR"/>
-              </w:rPr>
-              <w:t>o</w:t>
-            </w:r>
-            <w:proofErr w:type="spellEnd"/>
-            <w:r>
-              <w:rPr>
-                <w:rFonts w:eastAsia="Calibri"/>
-                <w:sz w:val="22"/>
-                <w:szCs w:val="22"/>
-                <w:lang w:val="pt-BR"/>
-              </w:rPr>
-              <w:t xml:space="preserve"> valor do estoque mínimo.</w:t>
+              <w:t>O estoque deve gerar um alerta quando estiver menos ou igual o valor do estoque mínimo.</w:t>
             </w:r>
           </w:p>
         </w:tc>
@@ -3072,25 +2869,14 @@
                 <w:lang w:val="pt-BR"/>
               </w:rPr>
             </w:pPr>
-            <w:proofErr w:type="gramStart"/>
-            <w:r>
-              <w:rPr>
-                <w:rFonts w:eastAsia="Calibri"/>
-                <w:sz w:val="22"/>
-                <w:szCs w:val="22"/>
-                <w:lang w:val="pt-BR"/>
-              </w:rPr>
-              <w:t>Apenas usuário cliente podem</w:t>
-            </w:r>
-            <w:proofErr w:type="gramEnd"/>
-            <w:r>
-              <w:rPr>
-                <w:rFonts w:eastAsia="Calibri"/>
-                <w:sz w:val="22"/>
-                <w:szCs w:val="22"/>
-                <w:lang w:val="pt-BR"/>
-              </w:rPr>
-              <w:t xml:space="preserve"> ser atendidos.</w:t>
+            <w:r>
+              <w:rPr>
+                <w:rFonts w:eastAsia="Calibri"/>
+                <w:sz w:val="22"/>
+                <w:szCs w:val="22"/>
+                <w:lang w:val="pt-BR"/>
+              </w:rPr>
+              <w:t>Apenas usuário cliente podem ser atendidos.</w:t>
             </w:r>
           </w:p>
         </w:tc>
@@ -3304,27 +3090,7 @@
                 <w:szCs w:val="22"/>
                 <w:lang w:val="pt-BR"/>
               </w:rPr>
-              <w:t xml:space="preserve">O sistema deverá solicitar ao cliente, o motivo para o cancelamento. Opções apresentadas ao cliente: “Financeiro; Achou preço mais acessível; Tem outro compromisso; Outro (pedir </w:t>
-            </w:r>
-            <w:proofErr w:type="gramStart"/>
-            <w:r>
-              <w:rPr>
-                <w:rFonts w:eastAsia="Calibri"/>
-                <w:sz w:val="22"/>
-                <w:szCs w:val="22"/>
-                <w:lang w:val="pt-BR"/>
-              </w:rPr>
-              <w:t>descrição)”</w:t>
-            </w:r>
-            <w:proofErr w:type="gramEnd"/>
-            <w:r>
-              <w:rPr>
-                <w:rFonts w:eastAsia="Calibri"/>
-                <w:sz w:val="22"/>
-                <w:szCs w:val="22"/>
-                <w:lang w:val="pt-BR"/>
-              </w:rPr>
-              <w:t>.</w:t>
+              <w:t>O sistema deverá solicitar ao cliente, o motivo para o cancelamento. Opções apresentadas ao cliente: “Financeiro; Achou preço mais acessível; Tem outro compromisso; Outro (pedir descrição)”.</w:t>
             </w:r>
           </w:p>
           <w:p>
@@ -3352,7 +3118,7 @@
     </w:tbl>
     <w:p>
       <w:pPr>
-        <w:pStyle w:val="Ttulo2"/>
+        <w:pStyle w:val="Heading2"/>
         <w:rPr>
           <w:lang w:val="pt-BR"/>
         </w:rPr>
@@ -3367,7 +3133,7 @@
     </w:p>
     <w:p>
       <w:pPr>
-        <w:pStyle w:val="Legenda"/>
+        <w:pStyle w:val="Caption"/>
       </w:pPr>
       <w:r>
         <w:rPr>
@@ -4373,21 +4139,7 @@
         <w:rPr>
           <w:lang w:val="pt-BR"/>
         </w:rPr>
-        <w:t xml:space="preserve">Durante o desenvolvimento, o cliente acabou por solicitar algumas alterações após experimentar algumas telas e, por exemplo, achou interessante o cliente poder acessar o site sem autenticação, para o mesmo poder ser usado como método de divulgação e se quisesse marcar algo, ele deveria então realizar o </w:t>
-      </w:r>
-      <w:proofErr w:type="spellStart"/>
-      <w:r>
-        <w:rPr>
-          <w:lang w:val="pt-BR"/>
-        </w:rPr>
-        <w:t>login</w:t>
-      </w:r>
-      <w:proofErr w:type="spellEnd"/>
-      <w:r>
-        <w:rPr>
-          <w:lang w:val="pt-BR"/>
-        </w:rPr>
-        <w:t xml:space="preserve"> ou registro, caso ainda não o tivesse. </w:t>
+        <w:t xml:space="preserve">Durante o desenvolvimento, o cliente acabou por solicitar algumas alterações após experimentar algumas telas e, por exemplo, achou interessante o cliente poder acessar o site sem autenticação, para o mesmo poder ser usado como método de divulgação e se quisesse marcar algo, ele deveria então realizar o login ou registro, caso ainda não o tivesse. </w:t>
       </w:r>
     </w:p>
     <w:p>
@@ -4410,7 +4162,6 @@
         </w:rPr>
         <w:t xml:space="preserve">Alterações após ou durante o desenvolvimento de software são corriqueiras e devem ser esperadas pelos gerentes de projeto. Os custos das mudanças costumam ter um alto custo, pois tudo está interligado, e quando se altera alguma parte do software, costumam ter várias funcionalidades afetadas e que voltam a necessitar de atenção por parte dos desenvolvedores, seja para adequar à nova mudança ou corrigir algo que veio a "quebrar" após a execução do sistema. Tendo isso em vista, existem outros modelos de desenvolvimento que são menos custosos com estas mudanças, chamados de métodos ágeis. Com a metodologia ágil as etapas de desenvolvimento são menores, pois o </w:t>
       </w:r>
-      <w:proofErr w:type="spellStart"/>
       <w:r>
         <w:rPr>
           <w:i/>
@@ -4419,7 +4170,6 @@
         </w:rPr>
         <w:t>backlog</w:t>
       </w:r>
-      <w:proofErr w:type="spellEnd"/>
       <w:r>
         <w:rPr>
           <w:lang w:val="pt-BR"/>
@@ -4431,23 +4181,7 @@
           <w:rFonts w:eastAsia="Times" w:cs="Times"/>
           <w:lang w:val="pt-BR"/>
         </w:rPr>
-        <w:t xml:space="preserve">é dividido em partes menores, onde são realizados </w:t>
-      </w:r>
-      <w:proofErr w:type="spellStart"/>
-      <w:r>
-        <w:rPr>
-          <w:rFonts w:eastAsia="Times" w:cs="Times"/>
-          <w:lang w:val="pt-BR"/>
-        </w:rPr>
-        <w:t>sprints</w:t>
-      </w:r>
-      <w:proofErr w:type="spellEnd"/>
-      <w:r>
-        <w:rPr>
-          <w:rFonts w:eastAsia="Times" w:cs="Times"/>
-          <w:lang w:val="pt-BR"/>
-        </w:rPr>
-        <w:t xml:space="preserve"> que vão atendendo alguns dos requisitos e fazendo entregáveis com partes do software, para o cliente ir se ambientando e já verificar onde são necessárias mudanças para melhor atendê-lo.</w:t>
+        <w:t>é dividido em partes menores, onde são realizados sprints que vão atendendo alguns dos requisitos e fazendo entregáveis com partes do software, para o cliente ir se ambientando e já verificar onde são necessárias mudanças para melhor atendê-lo.</w:t>
       </w:r>
     </w:p>
     <w:p>
@@ -4467,21 +4201,7 @@
         <w:rPr>
           <w:lang w:val="pt-BR"/>
         </w:rPr>
-        <w:t xml:space="preserve">Como já mencionado, não foi escolhido este modo pelo fato de as fases serem bem distintas e com algum período entre elas, sendo considerado </w:t>
-      </w:r>
-      <w:proofErr w:type="gramStart"/>
-      <w:r>
-        <w:rPr>
-          <w:lang w:val="pt-BR"/>
-        </w:rPr>
-        <w:t>o modelo cascata</w:t>
-      </w:r>
-      <w:proofErr w:type="gramEnd"/>
-      <w:r>
-        <w:rPr>
-          <w:lang w:val="pt-BR"/>
-        </w:rPr>
-        <w:t xml:space="preserve"> como o que melhor atenderia este </w:t>
+        <w:t xml:space="preserve">Como já mencionado, não foi escolhido este modo pelo fato de as fases serem bem distintas e com algum período entre elas, sendo considerado o modelo cascata como o que melhor atenderia este </w:t>
       </w:r>
       <w:r>
         <w:rPr>
@@ -4500,7 +4220,7 @@
     </w:p>
     <w:p>
       <w:pPr>
-        <w:pStyle w:val="Ttulo1"/>
+        <w:pStyle w:val="Heading1"/>
         <w:rPr>
           <w:lang w:val="pt-BR"/>
         </w:rPr>
@@ -4515,7 +4235,7 @@
     </w:p>
     <w:p>
       <w:pPr>
-        <w:pStyle w:val="Ttulo2"/>
+        <w:pStyle w:val="Heading2"/>
         <w:rPr>
           <w:lang w:val="pt-BR"/>
         </w:rPr>
@@ -4550,68 +4270,12 @@
         <w:rPr>
           <w:lang w:val="pt-BR"/>
         </w:rPr>
-        <w:t xml:space="preserve">Para o </w:t>
-      </w:r>
-      <w:proofErr w:type="spellStart"/>
-      <w:r>
-        <w:rPr>
-          <w:lang w:val="pt-BR"/>
-        </w:rPr>
-        <w:t>back-end</w:t>
-      </w:r>
-      <w:proofErr w:type="spellEnd"/>
-      <w:r>
-        <w:rPr>
-          <w:lang w:val="pt-BR"/>
-        </w:rPr>
-        <w:t xml:space="preserve"> foram escolhidos a linguagem PHP e o Banco de Dados MySQL. Já par ao front-</w:t>
-      </w:r>
-      <w:proofErr w:type="spellStart"/>
-      <w:r>
-        <w:rPr>
-          <w:lang w:val="pt-BR"/>
-        </w:rPr>
-        <w:t>end</w:t>
-      </w:r>
-      <w:proofErr w:type="spellEnd"/>
-      <w:r>
-        <w:rPr>
-          <w:lang w:val="pt-BR"/>
-        </w:rPr>
-        <w:t xml:space="preserve"> foram escolhidos, HTML, CSS, </w:t>
-      </w:r>
-      <w:proofErr w:type="spellStart"/>
-      <w:r>
-        <w:rPr>
-          <w:lang w:val="pt-BR"/>
-        </w:rPr>
-        <w:t>Javascript</w:t>
-      </w:r>
-      <w:proofErr w:type="spellEnd"/>
-      <w:r>
-        <w:rPr>
-          <w:lang w:val="pt-BR"/>
-        </w:rPr>
-        <w:t xml:space="preserve">, e </w:t>
-      </w:r>
-      <w:proofErr w:type="spellStart"/>
-      <w:r>
-        <w:rPr>
-          <w:lang w:val="pt-BR"/>
-        </w:rPr>
-        <w:t>Bootstrap</w:t>
-      </w:r>
-      <w:proofErr w:type="spellEnd"/>
-      <w:r>
-        <w:rPr>
-          <w:lang w:val="pt-BR"/>
-        </w:rPr>
-        <w:t xml:space="preserve"> uma tecnologia interessante e que auxilia muito os desenvolvedores a desenvolver layouts responsivos.</w:t>
-      </w:r>
-    </w:p>
-    <w:p>
-      <w:pPr>
-        <w:pStyle w:val="Ttulo2"/>
+        <w:t>Para o back-end foram escolhidos a linguagem PHP e o Banco de Dados MySQL. Já par ao front-end foram escolhidos, HTML, CSS, Javascript, e Bootstrap uma tecnologia interessante e que auxilia muito os desenvolvedores a desenvolver layouts responsivos.</w:t>
+      </w:r>
+    </w:p>
+    <w:p>
+      <w:pPr>
+        <w:pStyle w:val="Heading2"/>
         <w:rPr>
           <w:lang w:val="pt-BR"/>
         </w:rPr>
@@ -4635,151 +4299,95 @@
         </w:rPr>
         <w:t xml:space="preserve">Como o sistema é online, como um site, para ele ter disponibilidade </w:t>
       </w:r>
-      <w:proofErr w:type="spellStart"/>
       <w:r>
         <w:rPr>
           <w:i/>
           <w:iCs/>
           <w:lang w:val="pt-BR"/>
         </w:rPr>
-        <w:t>full</w:t>
-      </w:r>
-      <w:proofErr w:type="spellEnd"/>
+        <w:t>full-time</w:t>
+      </w:r>
+      <w:r>
+        <w:rPr>
+          <w:lang w:val="pt-BR"/>
+        </w:rPr>
+        <w:t xml:space="preserve"> é aconselhado que seja hospedado na nuvem, através de alguma empresa especializada nisso. </w:t>
+      </w:r>
+    </w:p>
+    <w:p>
+      <w:pPr>
+        <w:pStyle w:val="Heading2"/>
+        <w:rPr>
+          <w:lang w:val="pt-BR"/>
+        </w:rPr>
+      </w:pPr>
+      <w:r>
+        <w:rPr>
+          <w:lang w:val="pt-BR"/>
+        </w:rPr>
+        <w:t>6.1.1. Cliente-Servidor</w:t>
+      </w:r>
+    </w:p>
+    <w:p>
+      <w:pPr>
+        <w:spacing w:line="259" w:lineRule="auto"/>
+        <w:rPr>
+          <w:lang w:val="pt-BR"/>
+        </w:rPr>
+      </w:pPr>
+      <w:r>
+        <w:rPr>
+          <w:lang w:val="pt-BR"/>
+        </w:rPr>
+        <w:t>Será usado o modelo cliente servidor na comunicação, onde os clientes que quiserem acessar o sistema, devem acessar o endereço do site (</w:t>
+      </w:r>
       <w:r>
         <w:rPr>
           <w:i/>
           <w:iCs/>
           <w:lang w:val="pt-BR"/>
         </w:rPr>
-        <w:t>-time</w:t>
-      </w:r>
-      <w:r>
-        <w:rPr>
-          <w:lang w:val="pt-BR"/>
-        </w:rPr>
-        <w:t xml:space="preserve"> é aconselhado que seja hospedado na nuvem, através de alguma empresa especializada nisso. </w:t>
-      </w:r>
-    </w:p>
-    <w:p>
-      <w:pPr>
-        <w:pStyle w:val="Ttulo2"/>
-        <w:rPr>
-          <w:lang w:val="pt-BR"/>
-        </w:rPr>
-      </w:pPr>
-      <w:r>
-        <w:rPr>
-          <w:lang w:val="pt-BR"/>
-        </w:rPr>
-        <w:t>6.1.1. Cliente-Servidor</w:t>
-      </w:r>
-    </w:p>
-    <w:p>
-      <w:pPr>
-        <w:spacing w:line="259" w:lineRule="auto"/>
-        <w:rPr>
-          <w:lang w:val="pt-BR"/>
-        </w:rPr>
-      </w:pPr>
-      <w:r>
-        <w:rPr>
-          <w:lang w:val="pt-BR"/>
-        </w:rPr>
-        <w:t>Será usado o modelo cliente servidor na comunicação, onde os clientes que quiserem acessar o sistema, devem acessar o endereço do site (</w:t>
-      </w:r>
-      <w:proofErr w:type="spellStart"/>
+        <w:t>Uniform Resource Locator, URL</w:t>
+      </w:r>
+      <w:r>
+        <w:rPr>
+          <w:lang w:val="pt-BR"/>
+        </w:rPr>
+        <w:t>) para se comunicar com o servidor. Quando isso ocorrer, o navegador local envia uma requisição ao servidor remoto, que responde com a página inicial do site, ou no caminho que o usuário solicitou.</w:t>
+      </w:r>
+    </w:p>
+    <w:p>
+      <w:pPr>
+        <w:pStyle w:val="Heading2"/>
+        <w:rPr>
+          <w:lang w:val="pt-BR"/>
+        </w:rPr>
+      </w:pPr>
+      <w:r>
+        <w:rPr>
+          <w:lang w:val="pt-BR"/>
+        </w:rPr>
+        <w:t>6.2. Casos de Uso</w:t>
+      </w:r>
+    </w:p>
+    <w:p>
+      <w:pPr>
+        <w:rPr>
+          <w:lang w:val="pt-BR"/>
+        </w:rPr>
+      </w:pPr>
+      <w:r>
+        <w:rPr>
+          <w:lang w:val="pt-BR"/>
+        </w:rPr>
+        <w:t xml:space="preserve">Foi construída com a ferramenta </w:t>
+      </w:r>
       <w:r>
         <w:rPr>
           <w:i/>
           <w:iCs/>
           <w:lang w:val="pt-BR"/>
         </w:rPr>
-        <w:t>Uniform</w:t>
-      </w:r>
-      <w:proofErr w:type="spellEnd"/>
-      <w:r>
-        <w:rPr>
-          <w:i/>
-          <w:iCs/>
-          <w:lang w:val="pt-BR"/>
-        </w:rPr>
-        <w:t xml:space="preserve"> </w:t>
-      </w:r>
-      <w:proofErr w:type="spellStart"/>
-      <w:r>
-        <w:rPr>
-          <w:i/>
-          <w:iCs/>
-          <w:lang w:val="pt-BR"/>
-        </w:rPr>
-        <w:t>Resource</w:t>
-      </w:r>
-      <w:proofErr w:type="spellEnd"/>
-      <w:r>
-        <w:rPr>
-          <w:i/>
-          <w:iCs/>
-          <w:lang w:val="pt-BR"/>
-        </w:rPr>
-        <w:t xml:space="preserve"> </w:t>
-      </w:r>
-      <w:proofErr w:type="spellStart"/>
-      <w:r>
-        <w:rPr>
-          <w:i/>
-          <w:iCs/>
-          <w:lang w:val="pt-BR"/>
-        </w:rPr>
-        <w:t>Locator</w:t>
-      </w:r>
-      <w:proofErr w:type="spellEnd"/>
-      <w:r>
-        <w:rPr>
-          <w:i/>
-          <w:iCs/>
-          <w:lang w:val="pt-BR"/>
-        </w:rPr>
-        <w:t>, URL</w:t>
-      </w:r>
-      <w:r>
-        <w:rPr>
-          <w:lang w:val="pt-BR"/>
-        </w:rPr>
-        <w:t>) para se comunicar com o servidor. Quando isso ocorrer, o navegador local envia uma requisição ao servidor remoto, que responde com a página inicial do site, ou no caminho que o usuário solicitou.</w:t>
-      </w:r>
-    </w:p>
-    <w:p>
-      <w:pPr>
-        <w:pStyle w:val="Ttulo2"/>
-        <w:rPr>
-          <w:lang w:val="pt-BR"/>
-        </w:rPr>
-      </w:pPr>
-      <w:r>
-        <w:rPr>
-          <w:lang w:val="pt-BR"/>
-        </w:rPr>
-        <w:t>6.2. Casos de Uso</w:t>
-      </w:r>
-    </w:p>
-    <w:p>
-      <w:pPr>
-        <w:rPr>
-          <w:lang w:val="pt-BR"/>
-        </w:rPr>
-      </w:pPr>
-      <w:r>
-        <w:rPr>
-          <w:lang w:val="pt-BR"/>
-        </w:rPr>
-        <w:t xml:space="preserve">Foi construída com a ferramenta </w:t>
-      </w:r>
-      <w:r>
-        <w:rPr>
-          <w:i/>
-          <w:iCs/>
-          <w:lang w:val="pt-BR"/>
-        </w:rPr>
         <w:t>Draw.io</w:t>
       </w:r>
       <w:r>
@@ -4798,21 +4406,7 @@
         <w:rPr>
           <w:lang w:val="pt-BR"/>
         </w:rPr>
-        <w:t xml:space="preserve">Foi atingido o número de 10 casos de uso principais, sendo: </w:t>
-      </w:r>
-      <w:proofErr w:type="spellStart"/>
-      <w:r>
-        <w:rPr>
-          <w:lang w:val="pt-BR"/>
-        </w:rPr>
-        <w:t>Login</w:t>
-      </w:r>
-      <w:proofErr w:type="spellEnd"/>
-      <w:r>
-        <w:rPr>
-          <w:lang w:val="pt-BR"/>
-        </w:rPr>
-        <w:t>, Agendamento, Manutenção de Clientes, Cadastro de Produtos, Cadastro de Serviços, Manutenção de Fornecedores, Extração de Relatórios, Cadastro de Profissionais, Controle de Caixa e Manutenção de Gerente. Isso para um total de 4 atores, sendo eles: Administrador, Gerente, Profissional e Cliente, indo do acesso mais permissivo ao mais restritivo.</w:t>
+        <w:t>Foi atingido o número de 10 casos de uso principais, sendo: Login, Agendamento, Manutenção de Clientes, Cadastro de Produtos, Cadastro de Serviços, Manutenção de Fornecedores, Extração de Relatórios, Cadastro de Profissionais, Controle de Caixa e Manutenção de Gerente. Isso para um total de 4 atores, sendo eles: Administrador, Gerente, Profissional e Cliente, indo do acesso mais permissivo ao mais restritivo.</w:t>
       </w:r>
     </w:p>
     <w:p>
@@ -4836,7 +4430,7 @@
       <w:r>
         <w:rPr>
           <w:noProof/>
-          <w:lang w:val="pt-BR"/>
+          <w:lang w:eastAsia="en-US"/>
         </w:rPr>
         <w:lastRenderedPageBreak/>
         <w:drawing>
@@ -4884,7 +4478,7 @@
     </w:p>
     <w:p>
       <w:pPr>
-        <w:pStyle w:val="Legenda"/>
+        <w:pStyle w:val="Caption"/>
         <w:rPr>
           <w:lang w:val="pt-BR"/>
         </w:rPr>
@@ -4919,7 +4513,7 @@
     </w:p>
     <w:p>
       <w:pPr>
-        <w:pStyle w:val="Ttulo2"/>
+        <w:pStyle w:val="Heading2"/>
         <w:spacing w:line="259" w:lineRule="auto"/>
         <w:rPr>
           <w:lang w:val="pt-BR"/>
@@ -4963,7 +4557,7 @@
     </w:p>
     <w:tbl>
       <w:tblPr>
-        <w:tblStyle w:val="TabeladeGrade1Clara-nfase1"/>
+        <w:tblStyle w:val="GridTable1Light-Accent1"/>
         <w:tblW w:w="0" w:type="auto"/>
         <w:tblLayout w:type="fixed"/>
         <w:tblLook w:val="06A0" w:firstRow="1" w:lastRow="0" w:firstColumn="1" w:lastColumn="0" w:noHBand="1" w:noVBand="1"/>
@@ -5256,7 +4850,7 @@
     </w:tbl>
     <w:p>
       <w:pPr>
-        <w:pStyle w:val="Ttulo2"/>
+        <w:pStyle w:val="Heading2"/>
         <w:spacing w:line="259" w:lineRule="auto"/>
         <w:rPr>
           <w:lang w:val="pt-BR"/>
@@ -5286,7 +4880,7 @@
       <w:r>
         <w:rPr>
           <w:noProof/>
-          <w:lang w:val="pt-BR"/>
+          <w:lang w:eastAsia="en-US"/>
         </w:rPr>
         <w:lastRenderedPageBreak/>
         <w:drawing>
@@ -5334,7 +4928,7 @@
     </w:p>
     <w:p>
       <w:pPr>
-        <w:pStyle w:val="Legenda"/>
+        <w:pStyle w:val="Caption"/>
         <w:rPr>
           <w:lang w:val="pt-BR"/>
         </w:rPr>
@@ -5363,7 +4957,7 @@
     </w:p>
     <w:p>
       <w:pPr>
-        <w:pStyle w:val="Ttulo2"/>
+        <w:pStyle w:val="Heading2"/>
         <w:spacing w:line="259" w:lineRule="auto"/>
         <w:rPr>
           <w:lang w:val="pt-BR"/>
@@ -5373,42 +4967,20 @@
         <w:rPr>
           <w:lang w:val="pt-BR"/>
         </w:rPr>
-        <w:t>6.5. Back-</w:t>
-      </w:r>
-      <w:proofErr w:type="spellStart"/>
-      <w:r>
-        <w:rPr>
-          <w:lang w:val="pt-BR"/>
-        </w:rPr>
-        <w:t>End</w:t>
-      </w:r>
-      <w:proofErr w:type="spellEnd"/>
-    </w:p>
-    <w:p>
-      <w:pPr>
-        <w:rPr>
-          <w:lang w:val="pt-BR"/>
-        </w:rPr>
-      </w:pPr>
-      <w:r>
-        <w:rPr>
-          <w:lang w:val="pt-BR"/>
-        </w:rPr>
-        <w:t>Como já dito, o Back-</w:t>
-      </w:r>
-      <w:proofErr w:type="spellStart"/>
-      <w:r>
-        <w:rPr>
-          <w:lang w:val="pt-BR"/>
-        </w:rPr>
-        <w:t>End</w:t>
-      </w:r>
-      <w:proofErr w:type="spellEnd"/>
-      <w:r>
-        <w:rPr>
-          <w:lang w:val="pt-BR"/>
-        </w:rPr>
-        <w:t xml:space="preserve"> foi desenvolvido em linguagem PHP, bem conhecida e usada para construir sites no mundo todo. </w:t>
+        <w:t>6.5. Back-End</w:t>
+      </w:r>
+    </w:p>
+    <w:p>
+      <w:pPr>
+        <w:rPr>
+          <w:lang w:val="pt-BR"/>
+        </w:rPr>
+      </w:pPr>
+      <w:r>
+        <w:rPr>
+          <w:lang w:val="pt-BR"/>
+        </w:rPr>
+        <w:t xml:space="preserve">Como já dito, o Back-End foi desenvolvido em linguagem PHP, bem conhecida e usada para construir sites no mundo todo. </w:t>
       </w:r>
       <w:r>
         <w:rPr>
@@ -5438,18 +5010,8 @@
           <w:szCs w:val="22"/>
           <w:lang w:val="pt-BR"/>
         </w:rPr>
-        <w:t xml:space="preserve">[..] PHP é uma linguagem de criação de scripts do lado servidor, que foi projetada especificamente para a web. Dentro de uma página HTML, você pode embutir código PHP que será executado toda vez que a página for visitada. O código PHP é interpretado no servidor WEB e gera o HTML necessário para a aplicação </w:t>
-      </w:r>
-      <w:proofErr w:type="gramStart"/>
-      <w:r>
-        <w:rPr>
-          <w:sz w:val="22"/>
-          <w:szCs w:val="22"/>
-          <w:lang w:val="pt-BR"/>
-        </w:rPr>
-        <w:t>rodar.”</w:t>
-      </w:r>
-      <w:proofErr w:type="gramEnd"/>
+        <w:t>[..] PHP é uma linguagem de criação de scripts do lado servidor, que foi projetada especificamente para a web. Dentro de uma página HTML, você pode embutir código PHP que será executado toda vez que a página for visitada. O código PHP é interpretado no servidor WEB e gera o HTML necessário para a aplicação rodar.”</w:t>
+      </w:r>
     </w:p>
     <w:p>
       <w:pPr>
@@ -5470,7 +5032,7 @@
       <w:r>
         <w:rPr>
           <w:noProof/>
-          <w:lang w:val="pt-BR"/>
+          <w:lang w:eastAsia="en-US"/>
         </w:rPr>
         <w:lastRenderedPageBreak/>
         <w:drawing>
@@ -5518,7 +5080,7 @@
     </w:p>
     <w:p>
       <w:pPr>
-        <w:pStyle w:val="Legenda"/>
+        <w:pStyle w:val="Caption"/>
         <w:rPr>
           <w:lang w:val="pt-BR"/>
         </w:rPr>
@@ -5532,7 +5094,7 @@
     </w:p>
     <w:p>
       <w:pPr>
-        <w:pStyle w:val="Ttulo2"/>
+        <w:pStyle w:val="Heading2"/>
         <w:spacing w:line="259" w:lineRule="auto"/>
         <w:rPr>
           <w:lang w:val="pt-BR"/>
@@ -5542,42 +5104,20 @@
         <w:rPr>
           <w:lang w:val="pt-BR"/>
         </w:rPr>
-        <w:t>6.6. Front-</w:t>
-      </w:r>
-      <w:proofErr w:type="spellStart"/>
-      <w:r>
-        <w:rPr>
-          <w:lang w:val="pt-BR"/>
-        </w:rPr>
-        <w:t>End</w:t>
-      </w:r>
-      <w:proofErr w:type="spellEnd"/>
-    </w:p>
-    <w:p>
-      <w:pPr>
-        <w:rPr>
-          <w:lang w:val="pt-BR"/>
-        </w:rPr>
-      </w:pPr>
-      <w:r>
-        <w:rPr>
-          <w:lang w:val="pt-BR"/>
-        </w:rPr>
-        <w:t>O front-</w:t>
-      </w:r>
-      <w:proofErr w:type="spellStart"/>
-      <w:r>
-        <w:rPr>
-          <w:lang w:val="pt-BR"/>
-        </w:rPr>
-        <w:t>end</w:t>
-      </w:r>
-      <w:proofErr w:type="spellEnd"/>
-      <w:r>
-        <w:rPr>
-          <w:lang w:val="pt-BR"/>
-        </w:rPr>
-        <w:t>, por conta de o autor não ter muito domínio de design e layouts, foi a parte mais desafiadora.</w:t>
+        <w:t>6.6. Front-End</w:t>
+      </w:r>
+    </w:p>
+    <w:p>
+      <w:pPr>
+        <w:rPr>
+          <w:lang w:val="pt-BR"/>
+        </w:rPr>
+      </w:pPr>
+      <w:r>
+        <w:rPr>
+          <w:lang w:val="pt-BR"/>
+        </w:rPr>
+        <w:t>O front-end, por conta de o autor não ter muito domínio de design e layouts, foi a parte mais desafiadora.</w:t>
       </w:r>
     </w:p>
     <w:p>
@@ -5596,21 +5136,7 @@
         <w:rPr>
           <w:lang w:val="pt-BR"/>
         </w:rPr>
-        <w:t xml:space="preserve">Apenas das dificuldades, através do uso do já citado </w:t>
-      </w:r>
-      <w:proofErr w:type="spellStart"/>
-      <w:r>
-        <w:rPr>
-          <w:lang w:val="pt-BR"/>
-        </w:rPr>
-        <w:t>Bootstrap</w:t>
-      </w:r>
-      <w:proofErr w:type="spellEnd"/>
-      <w:r>
-        <w:rPr>
-          <w:lang w:val="pt-BR"/>
-        </w:rPr>
-        <w:t>, foi possível chegar em um resultado acima do esperado. Com telas atrativas e responsivas, e com as funcionalidades esperadas pela cliente. Uma das maiores dificuldades neste passo do desenvolvimento foi chegar a um layout que combinasse com o nicho do negócio, pois foram encontradas várias referências de layouts, porém alguns tinham um design antigo ou que não atenderiam às funcionalidades de um modo agradável.</w:t>
+        <w:t>Apenas das dificuldades, através do uso do já citado Bootstrap, foi possível chegar em um resultado acima do esperado. Com telas atrativas e responsivas, e com as funcionalidades esperadas pela cliente. Uma das maiores dificuldades neste passo do desenvolvimento foi chegar a um layout que combinasse com o nicho do negócio, pois foram encontradas várias referências de layouts, porém alguns tinham um design antigo ou que não atenderiam às funcionalidades de um modo agradável.</w:t>
       </w:r>
     </w:p>
     <w:p>
@@ -5629,28 +5155,21 @@
         <w:rPr>
           <w:lang w:val="pt-BR"/>
         </w:rPr>
-        <w:t xml:space="preserve">Porém após uma pesquisa mais aprofundada foi encontrado um layout moderno e bonito, que chamaria a atenção dos clientes e deixaria o software mais atrativo aos clientes do estabelecimento. Abaixo seguem imagens de como ficou o modelo de tela de </w:t>
-      </w:r>
-      <w:proofErr w:type="spellStart"/>
-      <w:r>
-        <w:rPr>
-          <w:lang w:val="pt-BR"/>
-        </w:rPr>
-        <w:t>login</w:t>
-      </w:r>
-      <w:proofErr w:type="spellEnd"/>
-      <w:r>
-        <w:rPr>
-          <w:lang w:val="pt-BR"/>
-        </w:rPr>
-        <w:t xml:space="preserve"> e página inicial.</w:t>
-      </w:r>
+        <w:t>Porém após uma pesquisa mais aprofundada foi encontrado um layout moderno e bonito, que chamaria a atenção dos clientes e deixaria o software mais atrativo aos clientes do estabelecimento. Abaixo seguem imagens de como ficou o modelo de tela de login e página inicial.</w:t>
+      </w:r>
+    </w:p>
+    <w:p>
+      <w:pPr>
+        <w:rPr>
+          <w:lang w:val="pt-BR"/>
+        </w:rPr>
+      </w:pPr>
     </w:p>
     <w:p>
       <w:r>
         <w:rPr>
           <w:noProof/>
-          <w:lang w:val="pt-BR"/>
+          <w:lang w:eastAsia="en-US"/>
         </w:rPr>
         <w:lastRenderedPageBreak/>
         <w:drawing>
@@ -5698,31 +5217,23 @@
     </w:p>
     <w:p>
       <w:pPr>
-        <w:pStyle w:val="Legenda"/>
-        <w:rPr>
-          <w:lang w:val="pt-BR"/>
-        </w:rPr>
-      </w:pPr>
-      <w:r>
-        <w:rPr>
-          <w:lang w:val="pt-BR"/>
-        </w:rPr>
-        <w:t xml:space="preserve">Figura 4. Captura da tela de </w:t>
-      </w:r>
-      <w:proofErr w:type="spellStart"/>
-      <w:r>
-        <w:rPr>
-          <w:lang w:val="pt-BR"/>
-        </w:rPr>
-        <w:t>login</w:t>
-      </w:r>
-      <w:proofErr w:type="spellEnd"/>
+        <w:pStyle w:val="Caption"/>
+        <w:rPr>
+          <w:lang w:val="pt-BR"/>
+        </w:rPr>
+      </w:pPr>
+      <w:r>
+        <w:rPr>
+          <w:lang w:val="pt-BR"/>
+        </w:rPr>
+        <w:t>Figura 4. Captura da tela de login</w:t>
+      </w:r>
     </w:p>
     <w:p>
       <w:r>
         <w:rPr>
           <w:noProof/>
-          <w:lang w:val="pt-BR"/>
+          <w:lang w:eastAsia="en-US"/>
         </w:rPr>
         <w:drawing>
           <wp:inline distT="0" distB="0" distL="0" distR="0" wp14:anchorId="79558F61" wp14:editId="6FA6CFFA">
@@ -5769,7 +5280,7 @@
     </w:p>
     <w:p>
       <w:pPr>
-        <w:pStyle w:val="Legenda"/>
+        <w:pStyle w:val="Caption"/>
         <w:rPr>
           <w:lang w:val="pt-BR"/>
         </w:rPr>
@@ -5783,7 +5294,113 @@
     </w:p>
     <w:p>
       <w:pPr>
-        <w:pStyle w:val="Ttulo1"/>
+        <w:pStyle w:val="Heading2"/>
+        <w:spacing w:line="259" w:lineRule="auto"/>
+        <w:rPr>
+          <w:lang w:val="pt-BR"/>
+        </w:rPr>
+      </w:pPr>
+      <w:r>
+        <w:rPr>
+          <w:lang w:val="pt-BR"/>
+        </w:rPr>
+        <w:t>7</w:t>
+      </w:r>
+      <w:r>
+        <w:rPr>
+          <w:lang w:val="pt-BR"/>
+        </w:rPr>
+        <w:t xml:space="preserve">. </w:t>
+      </w:r>
+      <w:r>
+        <w:rPr>
+          <w:lang w:val="pt-BR"/>
+        </w:rPr>
+        <w:t>Conclusão</w:t>
+      </w:r>
+    </w:p>
+    <w:p>
+      <w:pPr>
+        <w:rPr>
+          <w:lang w:val="pt-BR"/>
+        </w:rPr>
+      </w:pPr>
+      <w:r>
+        <w:rPr>
+          <w:lang w:val="pt-BR"/>
+        </w:rPr>
+        <w:t xml:space="preserve">Este foi um projeto que agregou muito ao autor, pois o mesmo enfrentou vários desafios e experimentou novos métodos de construção do software que ainda não havia testado. </w:t>
+      </w:r>
+    </w:p>
+    <w:p>
+      <w:pPr>
+        <w:rPr>
+          <w:lang w:val="pt-BR"/>
+        </w:rPr>
+      </w:pPr>
+      <w:r>
+        <w:rPr>
+          <w:lang w:val="pt-BR"/>
+        </w:rPr>
+        <w:tab/>
+        <w:t xml:space="preserve">Como um desenvolvimento de software clássico, houve muitos contratempos, equívocos de cálculo para estimar o tempo de desenvolvimento de cada porção do software, o que resultou em um estouro no prazo para a construção do software completo, pois o mesmo é bem amplo e necessita de um estudo mais aprofundado para implemementar certas funcionalidades. Um objetivo que obteve êxito foi </w:t>
+      </w:r>
+      <w:r>
+        <w:rPr>
+          <w:lang w:val="pt-BR"/>
+        </w:rPr>
+        <w:t>o</w:t>
+      </w:r>
+      <w:r>
+        <w:rPr>
+          <w:lang w:val="pt-BR"/>
+        </w:rPr>
+        <w:t xml:space="preserve"> front-end, que era a parte onde o autor possuía menor conhecimento, mas que </w:t>
+      </w:r>
+      <w:r>
+        <w:rPr>
+          <w:lang w:val="pt-BR"/>
+        </w:rPr>
+        <w:t xml:space="preserve">com a ajuda de ferramentas adequadas conseguiu entregar um software </w:t>
+      </w:r>
+      <w:r>
+        <w:rPr>
+          <w:lang w:val="pt-BR"/>
+        </w:rPr>
+        <w:t>responsivo</w:t>
+      </w:r>
+      <w:r>
+        <w:rPr>
+          <w:lang w:val="pt-BR"/>
+        </w:rPr>
+        <w:t xml:space="preserve"> e com visual atrativo, que é essencial para uma empresa no ramo da beleza.</w:t>
+      </w:r>
+      <w:bookmarkStart w:id="0" w:name="_GoBack"/>
+      <w:bookmarkEnd w:id="0"/>
+    </w:p>
+    <w:p>
+      <w:pPr>
+        <w:rPr>
+          <w:lang w:val="pt-BR"/>
+        </w:rPr>
+      </w:pPr>
+      <w:r>
+        <w:rPr>
+          <w:lang w:val="pt-BR"/>
+        </w:rPr>
+        <w:tab/>
+      </w:r>
+    </w:p>
+    <w:p>
+      <w:pPr>
+        <w:rPr>
+          <w:lang w:val="pt-BR"/>
+        </w:rPr>
+      </w:pPr>
+    </w:p>
+    <w:p>
+      <w:pPr>
+        <w:pStyle w:val="Heading1"/>
         <w:rPr>
           <w:lang w:val="pt-BR"/>
         </w:rPr>
@@ -5834,19 +5451,11 @@
           <w:lang w:val="pt-BR"/>
         </w:rPr>
       </w:pPr>
-      <w:proofErr w:type="spellStart"/>
-      <w:r>
-        <w:rPr>
-          <w:lang w:val="pt-BR"/>
-        </w:rPr>
-        <w:t>Talma</w:t>
-      </w:r>
-      <w:proofErr w:type="spellEnd"/>
-      <w:r>
-        <w:rPr>
-          <w:lang w:val="pt-BR"/>
-        </w:rPr>
-        <w:t>, Thiago Moreira (2006) Em Desenvolvimento de Software de Auxílio ao Fluxo e ao Compartilhamento de Informações Administrativas em Ambientes Empresariais [Juiz de Fora] 2006</w:t>
+      <w:r>
+        <w:rPr>
+          <w:lang w:val="pt-BR"/>
+        </w:rPr>
+        <w:t>Talma, Thiago Moreira (2006) Em Desenvolvimento de Software de Auxílio ao Fluxo e ao Compartilhamento de Informações Administrativas em Ambientes Empresariais [Juiz de Fora] 2006</w:t>
       </w:r>
     </w:p>
     <w:p>
@@ -5860,21 +5469,7 @@
         <w:rPr>
           <w:lang w:val="pt-BR"/>
         </w:rPr>
-        <w:t xml:space="preserve">Batista, </w:t>
-      </w:r>
-      <w:proofErr w:type="spellStart"/>
-      <w:r>
-        <w:rPr>
-          <w:lang w:val="pt-BR"/>
-        </w:rPr>
-        <w:t>Riann</w:t>
-      </w:r>
-      <w:proofErr w:type="spellEnd"/>
-      <w:r>
-        <w:rPr>
-          <w:lang w:val="pt-BR"/>
-        </w:rPr>
-        <w:t xml:space="preserve"> Martinelli (2015) Em Proposta de desenvolvimento de software para gestão de viagens da DEAD/UFVJM – SIGEV</w:t>
+        <w:t>Batista, Riann Martinelli (2015) Em Proposta de desenvolvimento de software para gestão de viagens da DEAD/UFVJM – SIGEV</w:t>
       </w:r>
     </w:p>
     <w:p>
@@ -5888,17 +5483,7 @@
           <w:rFonts w:eastAsia="Times" w:cs="Times"/>
           <w:szCs w:val="24"/>
         </w:rPr>
-        <w:lastRenderedPageBreak/>
-        <w:t>WA</w:t>
-      </w:r>
-      <w:bookmarkStart w:id="0" w:name="_GoBack"/>
-      <w:bookmarkEnd w:id="0"/>
-      <w:r>
-        <w:rPr>
-          <w:rFonts w:eastAsia="Times" w:cs="Times"/>
-          <w:szCs w:val="24"/>
-        </w:rPr>
-        <w:t>NT</w:t>
+        <w:t>WANT</w:t>
       </w:r>
       <w:r>
         <w:rPr>
@@ -5938,6 +5523,7 @@
         <w:rPr>
           <w:rFonts w:eastAsia="Times" w:cs="Times"/>
           <w:szCs w:val="24"/>
+          <w:lang w:val="pt-BR"/>
         </w:rPr>
       </w:pPr>
       <w:r>
@@ -5965,53 +5551,39 @@
         </w:rPr>
         <w:t xml:space="preserve">&gt;. </w:t>
       </w:r>
-      <w:proofErr w:type="spellStart"/>
       <w:r>
         <w:rPr>
           <w:rFonts w:eastAsia="Times" w:cs="Times"/>
           <w:szCs w:val="24"/>
-        </w:rPr>
-        <w:t>Acesso</w:t>
-      </w:r>
-      <w:proofErr w:type="spellEnd"/>
+          <w:lang w:val="pt-BR"/>
+        </w:rPr>
+        <w:t>Acesso em: 14 maio 2018.</w:t>
+      </w:r>
+    </w:p>
+    <w:p>
+      <w:pPr>
+        <w:rPr>
+          <w:rFonts w:eastAsia="Times" w:cs="Times"/>
+          <w:b/>
+          <w:szCs w:val="24"/>
+          <w:lang w:val="pt-BR"/>
+        </w:rPr>
+      </w:pPr>
       <w:r>
         <w:rPr>
           <w:rFonts w:eastAsia="Times" w:cs="Times"/>
           <w:szCs w:val="24"/>
-        </w:rPr>
-        <w:t xml:space="preserve"> </w:t>
-      </w:r>
-      <w:proofErr w:type="spellStart"/>
+          <w:lang w:val="pt-BR"/>
+        </w:rPr>
+        <w:t>MDB Bootstrap Disponível em: &lt;https://mdbootstrap.com/&gt;</w:t>
+      </w:r>
       <w:r>
         <w:rPr>
           <w:rFonts w:eastAsia="Times" w:cs="Times"/>
           <w:szCs w:val="24"/>
-        </w:rPr>
-        <w:t>em</w:t>
-      </w:r>
-      <w:proofErr w:type="spellEnd"/>
-      <w:r>
-        <w:rPr>
-          <w:rFonts w:eastAsia="Times" w:cs="Times"/>
-          <w:szCs w:val="24"/>
-        </w:rPr>
-        <w:t xml:space="preserve">: 14 </w:t>
-      </w:r>
-      <w:proofErr w:type="spellStart"/>
-      <w:r>
-        <w:rPr>
-          <w:rFonts w:eastAsia="Times" w:cs="Times"/>
-          <w:szCs w:val="24"/>
-        </w:rPr>
-        <w:t>maio</w:t>
-      </w:r>
-      <w:proofErr w:type="spellEnd"/>
-      <w:r>
-        <w:rPr>
-          <w:rFonts w:eastAsia="Times" w:cs="Times"/>
-          <w:szCs w:val="24"/>
-        </w:rPr>
-        <w:t xml:space="preserve"> 2018.</w:t>
+          <w:lang w:val="pt-BR"/>
+        </w:rPr>
+        <w:t xml:space="preserve"> Acesso em: 15 junho 2018</w:t>
       </w:r>
     </w:p>
     <w:sectPr>
@@ -6135,30 +5707,8 @@
       <w:rPr>
         <w:lang w:val="pt-BR"/>
       </w:rPr>
-      <w:t xml:space="preserve">S. </w:t>
+      <w:t>S. Sandri, J. Stolfi, L.Velho</w:t>
     </w:r>
-    <w:proofErr w:type="spellStart"/>
-    <w:r>
-      <w:rPr>
-        <w:lang w:val="pt-BR"/>
-      </w:rPr>
-      <w:t>Sandri</w:t>
-    </w:r>
-    <w:proofErr w:type="spellEnd"/>
-    <w:r>
-      <w:rPr>
-        <w:lang w:val="pt-BR"/>
-      </w:rPr>
-      <w:t xml:space="preserve">, J. Stolfi, </w:t>
-    </w:r>
-    <w:proofErr w:type="spellStart"/>
-    <w:r>
-      <w:rPr>
-        <w:lang w:val="pt-BR"/>
-      </w:rPr>
-      <w:t>L.Velho</w:t>
-    </w:r>
-    <w:proofErr w:type="spellEnd"/>
   </w:p>
   <w:p>
     <w:pPr>
@@ -7125,7 +6675,7 @@
       <w:lang w:val="en-US" w:eastAsia="pt-BR"/>
     </w:rPr>
   </w:style>
-  <w:style w:type="paragraph" w:styleId="Ttulo1">
+  <w:style w:type="paragraph" w:styleId="Heading1">
     <w:name w:val="heading 1"/>
     <w:basedOn w:val="Normal"/>
     <w:next w:val="Normal"/>
@@ -7142,7 +6692,7 @@
       <w:sz w:val="26"/>
     </w:rPr>
   </w:style>
-  <w:style w:type="paragraph" w:styleId="Ttulo2">
+  <w:style w:type="paragraph" w:styleId="Heading2">
     <w:name w:val="heading 2"/>
     <w:basedOn w:val="Normal"/>
     <w:next w:val="Normal"/>
@@ -7157,7 +6707,7 @@
       <w:b/>
     </w:rPr>
   </w:style>
-  <w:style w:type="paragraph" w:styleId="Ttulo3">
+  <w:style w:type="paragraph" w:styleId="Heading3">
     <w:name w:val="heading 3"/>
     <w:basedOn w:val="Normal"/>
     <w:next w:val="Normal"/>
@@ -7172,7 +6722,7 @@
       <w:b/>
     </w:rPr>
   </w:style>
-  <w:style w:type="paragraph" w:styleId="Ttulo4">
+  <w:style w:type="paragraph" w:styleId="Heading4">
     <w:name w:val="heading 4"/>
     <w:basedOn w:val="Normal"/>
     <w:next w:val="Normal"/>
@@ -7187,7 +6737,7 @@
       <w:b/>
     </w:rPr>
   </w:style>
-  <w:style w:type="paragraph" w:styleId="Ttulo5">
+  <w:style w:type="paragraph" w:styleId="Heading5">
     <w:name w:val="heading 5"/>
     <w:basedOn w:val="Normal"/>
     <w:next w:val="Normal"/>
@@ -7200,7 +6750,7 @@
       <w:sz w:val="22"/>
     </w:rPr>
   </w:style>
-  <w:style w:type="paragraph" w:styleId="Ttulo6">
+  <w:style w:type="paragraph" w:styleId="Heading6">
     <w:name w:val="heading 6"/>
     <w:basedOn w:val="Normal"/>
     <w:next w:val="Normal"/>
@@ -7218,13 +6768,13 @@
       <w:szCs w:val="22"/>
     </w:rPr>
   </w:style>
-  <w:style w:type="character" w:default="1" w:styleId="Fontepargpadro">
+  <w:style w:type="character" w:default="1" w:styleId="DefaultParagraphFont">
     <w:name w:val="Default Paragraph Font"/>
     <w:uiPriority w:val="1"/>
     <w:semiHidden/>
     <w:unhideWhenUsed/>
   </w:style>
-  <w:style w:type="table" w:default="1" w:styleId="Tabelanormal">
+  <w:style w:type="table" w:default="1" w:styleId="TableNormal">
     <w:name w:val="Normal Table"/>
     <w:uiPriority w:val="99"/>
     <w:semiHidden/>
@@ -7239,7 +6789,7 @@
       </w:tblCellMar>
     </w:tblPr>
   </w:style>
-  <w:style w:type="numbering" w:default="1" w:styleId="Semlista">
+  <w:style w:type="numbering" w:default="1" w:styleId="NoList">
     <w:name w:val="No List"/>
     <w:uiPriority w:val="99"/>
     <w:semiHidden/>
@@ -7336,7 +6886,7 @@
       <w:u w:val="single"/>
     </w:rPr>
   </w:style>
-  <w:style w:type="paragraph" w:styleId="Ttulo">
+  <w:style w:type="paragraph" w:styleId="Title">
     <w:name w:val="Title"/>
     <w:basedOn w:val="Normal"/>
     <w:qFormat/>
@@ -7354,7 +6904,7 @@
       <w:szCs w:val="32"/>
     </w:rPr>
   </w:style>
-  <w:style w:type="paragraph" w:styleId="Legenda">
+  <w:style w:type="paragraph" w:styleId="Caption">
     <w:name w:val="caption"/>
     <w:basedOn w:val="Normal"/>
     <w:next w:val="Normal"/>
@@ -7372,7 +6922,7 @@
       <w:sz w:val="20"/>
     </w:rPr>
   </w:style>
-  <w:style w:type="paragraph" w:styleId="Pr-formataoHTML">
+  <w:style w:type="paragraph" w:styleId="HTMLPreformatted">
     <w:name w:val="HTML Preformatted"/>
     <w:basedOn w:val="Normal"/>
     <w:rsid w:val="00556B9F"/>
@@ -7407,7 +6957,7 @@
   </w:style>
   <w:style w:type="table" w:customStyle="1" w:styleId="TabeladeLista3-nfase31">
     <w:name w:val="Tabela de Lista 3 - Ênfase 31"/>
-    <w:basedOn w:val="Tabelanormal"/>
+    <w:basedOn w:val="TableNormal"/>
     <w:uiPriority w:val="48"/>
     <w:rsid w:val="00FA263F"/>
     <w:rPr>
@@ -7532,9 +7082,9 @@
       </w:tcPr>
     </w:tblStylePr>
   </w:style>
-  <w:style w:type="table" w:styleId="Tabelacomgrade">
+  <w:style w:type="table" w:styleId="TableGrid">
     <w:name w:val="Table Grid"/>
-    <w:basedOn w:val="Tabelanormal"/>
+    <w:basedOn w:val="TableNormal"/>
     <w:uiPriority w:val="59"/>
     <w:rsid w:val="00FB4123"/>
     <w:tblPr>
@@ -7548,9 +7098,9 @@
       </w:tblBorders>
     </w:tblPr>
   </w:style>
-  <w:style w:type="table" w:styleId="TabeladeGrade1Clara-nfase1">
+  <w:style w:type="table" w:styleId="GridTable1Light-Accent1">
     <w:name w:val="Grid Table 1 Light Accent 1"/>
-    <w:basedOn w:val="Tabelanormal"/>
+    <w:basedOn w:val="TableNormal"/>
     <w:uiPriority w:val="46"/>
     <w:tblPr>
       <w:tblStyleRowBandSize w:val="1"/>
@@ -7904,7 +7454,7 @@
 </file>
 
 <file path=customXml/itemProps1.xml><?xml version="1.0" encoding="utf-8"?>
-<ds:datastoreItem xmlns:ds="http://schemas.openxmlformats.org/officeDocument/2006/customXml" ds:itemID="{C9B246E4-E4A7-472A-AF5A-0E365713D1C1}">
+<ds:datastoreItem xmlns:ds="http://schemas.openxmlformats.org/officeDocument/2006/customXml" ds:itemID="{EFE9B553-DB8F-42E3-AA66-EFD579B8502A}">
   <ds:schemaRefs>
     <ds:schemaRef ds:uri="http://schemas.openxmlformats.org/officeDocument/2006/bibliography"/>
   </ds:schemaRefs>

</xml_diff>